<commit_message>
feat: Add upload_resume endpoint to handle resume uploads and extract information
</commit_message>
<xml_diff>
--- a/generated_doc.docx
+++ b/generated_doc.docx
@@ -237,33 +237,17 @@
                 <w:lang w:val="en"/>
               </w:rPr>
             </w:pPr>
-            <w:r>
-              <w:fldChar w:fldCharType="begin"/>
-            </w:r>
-            <w:r>
-              <w:instrText>HYPERLINK "http://www.linkedin.com/in/rfonseca85"</w:instrText>
-            </w:r>
-            <w:r>
-              <w:fldChar w:fldCharType="separate"/>
-            </w:r>
-            <w:r>
-              <w:rPr>
-                <w:rFonts w:ascii="Montserrat" w:eastAsia="Montserrat" w:hAnsi="Montserrat" w:cs="Montserrat"/>
-                <w:color w:val="222222"/>
-                <w:sz w:val="18"/>
-                <w:lang w:val="en"/>
-              </w:rPr>
-              <w:t xml:space="preserve">linkedin.com/in/anagabilopes</w:t>
-            </w:r>
-            <w:r>
-              <w:rPr>
-                <w:rFonts w:ascii="Montserrat" w:eastAsia="Montserrat" w:hAnsi="Montserrat" w:cs="Montserrat"/>
-                <w:color w:val="222222"/>
-                <w:sz w:val="18"/>
-                <w:lang w:val="en"/>
-              </w:rPr>
-              <w:fldChar w:fldCharType="end"/>
-            </w:r>
+            <w:hyperlink r:id="rId8" w:history="1">
+              <w:r>
+                <w:rPr>
+                  <w:rFonts w:ascii="Montserrat" w:eastAsia="Montserrat" w:hAnsi="Montserrat" w:cs="Montserrat"/>
+                  <w:color w:val="222222"/>
+                  <w:sz w:val="18"/>
+                  <w:lang w:val="en"/>
+                </w:rPr>
+                <w:t xml:space="preserve">linkedin.com/in/anagabilopes</w:t>
+              </w:r>
+            </w:hyperlink>
           </w:p>
         </w:tc>
       </w:tr>
@@ -366,9 +350,7 @@
         </w:rPr>
         <w:t xml:space="preserve">EXPERIENCE </w:t>
       </w:r>
-    </w:p>
-    <w:p>
-      <w:pPr>
+      <w:r>
         <w:rPr>
           <w:rFonts w:ascii="inherit" w:eastAsia="Times New Roman" w:hAnsi="inherit" w:cs="Courier New"/>
           <w:color w:val="0C0D0E"/>
@@ -377,7 +359,126 @@
           <w:bdr w:val="none" w:sz="0" w:space="0" w:color="auto" w:frame="1"/>
           <w:lang w:val="en-CA"/>
         </w:rPr>
-      </w:pPr>
+        <w:t xml:space="preserve"/>
+      </w:r>
+    </w:p>
+    <w:p>
+      <w:pPr>
+        <w:keepNext/>
+        <w:keepLines/>
+        <w:spacing w:after="0"/>
+        <w:rPr>
+          <w:rStyle w:val="BlackText"/>
+          <w:rFonts w:ascii="Calibri" w:eastAsia="Calibri" w:hAnsi="Calibri" w:cs="Calibri"/>
+          <w:b/>
+          <w:bCs/>
+          <w:sz w:val="26"/>
+          <w:szCs w:val="26"/>
+        </w:rPr>
+      </w:pPr>
+      <w:r>
+        <w:rPr>
+          <w:rFonts w:ascii="Calibri" w:eastAsia="Calibri" w:hAnsi="Calibri" w:cs="Calibri"/>
+          <w:b/>
+          <w:bCs/>
+          <w:color w:val="2479B7"/>
+          <w:sz w:val="26"/>
+          <w:szCs w:val="26"/>
+        </w:rPr>
+        <w:t xml:space="preserve">Software Developer</w:t>
+      </w:r>
+      <w:r>
+        <w:rPr>
+          <w:rFonts w:ascii="Calibri" w:eastAsia="Calibri" w:hAnsi="Calibri" w:cs="Calibri"/>
+          <w:b/>
+          <w:bCs/>
+          <w:color w:val="2479B7"/>
+          <w:sz w:val="26"/>
+          <w:szCs w:val="26"/>
+        </w:rPr>
+        <w:t xml:space="preserve"> |</w:t>
+      </w:r>
+      <w:r>
+        <w:rPr>
+          <w:rStyle w:val="BlackText"/>
+          <w:rFonts w:ascii="Calibri" w:eastAsia="Calibri" w:hAnsi="Calibri" w:cs="Calibri"/>
+          <w:b/>
+          <w:bCs/>
+          <w:sz w:val="26"/>
+          <w:szCs w:val="26"/>
+        </w:rPr>
+        <w:t xml:space="preserve"> </w:t>
+      </w:r>
+      <w:r>
+        <w:rPr>
+          <w:rStyle w:val="BlackText"/>
+          <w:rFonts w:ascii="Calibri" w:eastAsia="Calibri" w:hAnsi="Calibri" w:cs="Calibri"/>
+          <w:b/>
+          <w:bCs/>
+          <w:sz w:val="26"/>
+          <w:szCs w:val="26"/>
+        </w:rPr>
+        <w:t xml:space="preserve">Company 1</w:t>
+      </w:r>
+    </w:p>
+    <w:p>
+      <w:pPr>
+        <w:keepNext/>
+        <w:keepLines/>
+        <w:spacing w:after="0"/>
+        <w:rPr>
+          <w:rFonts w:ascii="Calibri Light" w:eastAsia="Calibri Light" w:hAnsi="Calibri Light" w:cs="Calibri Light"/>
+          <w:i/>
+          <w:iCs/>
+          <w:color w:val="7F7F7F" w:themeColor="text1" w:themeTint="80"/>
+          <w:sz w:val="20"/>
+          <w:szCs w:val="20"/>
+        </w:rPr>
+      </w:pPr>
+      <w:r>
+        <w:rPr>
+          <w:rFonts w:ascii="Calibri Light" w:eastAsia="Calibri Light" w:hAnsi="Calibri Light" w:cs="Calibri Light"/>
+          <w:i/>
+          <w:iCs/>
+          <w:color w:val="7F7F7F" w:themeColor="text1" w:themeTint="80"/>
+          <w:sz w:val="20"/>
+          <w:szCs w:val="20"/>
+        </w:rPr>
+        <w:t xml:space="preserve">2019</w:t>
+      </w:r>
+      <w:r>
+        <w:rPr>
+          <w:rFonts w:ascii="Calibri Light" w:eastAsia="Calibri Light" w:hAnsi="Calibri Light" w:cs="Calibri Light"/>
+          <w:i/>
+          <w:iCs/>
+          <w:color w:val="7F7F7F" w:themeColor="text1" w:themeTint="80"/>
+          <w:sz w:val="20"/>
+          <w:szCs w:val="20"/>
+        </w:rPr>
+        <w:t xml:space="preserve"> – </w:t>
+      </w:r>
+      <w:r>
+        <w:rPr>
+          <w:rFonts w:ascii="Calibri Light" w:eastAsia="Calibri Light" w:hAnsi="Calibri Light" w:cs="Calibri Light"/>
+          <w:i/>
+          <w:iCs/>
+          <w:color w:val="7F7F7F" w:themeColor="text1" w:themeTint="80"/>
+          <w:sz w:val="20"/>
+          <w:szCs w:val="20"/>
+        </w:rPr>
+        <w:t xml:space="preserve">2021</w:t>
+      </w:r>
+      <w:r>
+        <w:rPr>
+          <w:rFonts w:ascii="Calibri Light" w:eastAsia="Calibri Light" w:hAnsi="Calibri Light" w:cs="Calibri Light"/>
+          <w:i/>
+          <w:iCs/>
+          <w:color w:val="7F7F7F" w:themeColor="text1" w:themeTint="80"/>
+          <w:sz w:val="20"/>
+          <w:szCs w:val="20"/>
+        </w:rPr>
+        <w:t xml:space="preserve"> </w:t>
+      </w:r>
       <w:r>
         <w:rPr>
           <w:rFonts w:ascii="inherit" w:eastAsia="Times New Roman" w:hAnsi="inherit" w:cs="Courier New"/>
@@ -388,113 +489,6 @@
           <w:lang w:val="en-CA"/>
         </w:rPr>
         <w:t xml:space="preserve"/>
-      </w:r>
-    </w:p>
-    <w:p>
-      <w:pPr>
-        <w:keepNext/>
-        <w:keepLines/>
-        <w:spacing w:after="0"/>
-        <w:rPr>
-          <w:rStyle w:val="BlackText"/>
-          <w:rFonts w:ascii="Calibri" w:eastAsia="Calibri" w:hAnsi="Calibri" w:cs="Calibri"/>
-          <w:b/>
-          <w:bCs/>
-          <w:sz w:val="26"/>
-          <w:szCs w:val="26"/>
-        </w:rPr>
-      </w:pPr>
-      <w:r>
-        <w:rPr>
-          <w:rFonts w:ascii="Calibri" w:eastAsia="Calibri" w:hAnsi="Calibri" w:cs="Calibri"/>
-          <w:b/>
-          <w:bCs/>
-          <w:color w:val="2479B7"/>
-          <w:sz w:val="26"/>
-          <w:szCs w:val="26"/>
-        </w:rPr>
-        <w:t xml:space="preserve">Software Developer</w:t>
-      </w:r>
-      <w:r>
-        <w:rPr>
-          <w:rFonts w:ascii="Calibri" w:eastAsia="Calibri" w:hAnsi="Calibri" w:cs="Calibri"/>
-          <w:b/>
-          <w:bCs/>
-          <w:color w:val="2479B7"/>
-          <w:sz w:val="26"/>
-          <w:szCs w:val="26"/>
-        </w:rPr>
-        <w:t xml:space="preserve"> |</w:t>
-      </w:r>
-      <w:r>
-        <w:rPr>
-          <w:rStyle w:val="BlackText"/>
-          <w:rFonts w:ascii="Calibri" w:eastAsia="Calibri" w:hAnsi="Calibri" w:cs="Calibri"/>
-          <w:b/>
-          <w:bCs/>
-          <w:sz w:val="26"/>
-          <w:szCs w:val="26"/>
-        </w:rPr>
-        <w:t xml:space="preserve"> </w:t>
-      </w:r>
-      <w:r>
-        <w:rPr>
-          <w:rStyle w:val="BlackText"/>
-          <w:rFonts w:ascii="Calibri" w:eastAsia="Calibri" w:hAnsi="Calibri" w:cs="Calibri"/>
-          <w:b/>
-          <w:bCs/>
-          <w:sz w:val="26"/>
-          <w:szCs w:val="26"/>
-        </w:rPr>
-        <w:t xml:space="preserve">Company 1</w:t>
-      </w:r>
-    </w:p>
-    <w:p>
-      <w:pPr>
-        <w:keepNext/>
-        <w:keepLines/>
-        <w:spacing w:after="0"/>
-        <w:rPr>
-          <w:rFonts w:ascii="Calibri" w:eastAsia="Calibri" w:hAnsi="Calibri" w:cs="Calibri"/>
-          <w:b/>
-          <w:bCs/>
-          <w:color w:val="000000" w:themeColor="text1"/>
-          <w:sz w:val="26"/>
-          <w:szCs w:val="26"/>
-        </w:rPr>
-      </w:pPr>
-      <w:r>
-        <w:rPr>
-          <w:rFonts w:ascii="Calibri Light" w:eastAsia="Calibri Light" w:hAnsi="Calibri Light" w:cs="Calibri Light"/>
-          <w:i/>
-          <w:iCs/>
-          <w:color w:val="7F7F7F" w:themeColor="text1" w:themeTint="80"/>
-          <w:sz w:val="20"/>
-          <w:szCs w:val="20"/>
-        </w:rPr>
-        <w:t xml:space="preserve">2019</w:t>
-      </w:r>
-      <w:r>
-        <w:rPr>
-          <w:rFonts w:ascii="Calibri Light" w:eastAsia="Calibri Light" w:hAnsi="Calibri Light" w:cs="Calibri Light"/>
-          <w:i/>
-          <w:iCs/>
-          <w:color w:val="7F7F7F" w:themeColor="text1" w:themeTint="80"/>
-          <w:sz w:val="20"/>
-          <w:szCs w:val="20"/>
-        </w:rPr>
-        <w:t xml:space="preserve"> – </w:t>
-      </w:r>
-      <w:r>
-        <w:rPr>
-          <w:rFonts w:ascii="Calibri Light" w:eastAsia="Calibri Light" w:hAnsi="Calibri Light" w:cs="Calibri Light"/>
-          <w:i/>
-          <w:iCs/>
-          <w:color w:val="7F7F7F" w:themeColor="text1" w:themeTint="80"/>
-          <w:sz w:val="20"/>
-          <w:szCs w:val="20"/>
-        </w:rPr>
-        <w:t xml:space="preserve">2021</w:t>
       </w:r>
     </w:p>
     <w:p>
@@ -528,154 +522,13 @@
         </w:rPr>
         <w:t xml:space="preserve">.</w:t>
       </w:r>
-    </w:p>
-    <w:p>
-      <w:pPr>
-        <w:tabs>
-          <w:tab w:val="left" w:pos="916"/>
-          <w:tab w:val="left" w:pos="1832"/>
-          <w:tab w:val="left" w:pos="2748"/>
-          <w:tab w:val="left" w:pos="3664"/>
-          <w:tab w:val="left" w:pos="4580"/>
-          <w:tab w:val="left" w:pos="5496"/>
-          <w:tab w:val="left" w:pos="6412"/>
-          <w:tab w:val="left" w:pos="7328"/>
-          <w:tab w:val="left" w:pos="8244"/>
-          <w:tab w:val="left" w:pos="9160"/>
-          <w:tab w:val="left" w:pos="10076"/>
-          <w:tab w:val="left" w:pos="10992"/>
-          <w:tab w:val="left" w:pos="11908"/>
-          <w:tab w:val="left" w:pos="12824"/>
-          <w:tab w:val="left" w:pos="13740"/>
-          <w:tab w:val="left" w:pos="14656"/>
-        </w:tabs>
-        <w:spacing w:after="0" w:line="240" w:lineRule="auto"/>
-        <w:textAlignment w:val="baseline"/>
-        <w:rPr>
-          <w:rFonts w:ascii="var(--ff-mono)" w:eastAsia="Times New Roman" w:hAnsi="var(--ff-mono)" w:cs="Courier New"/>
-          <w:color w:val="0C0D0E"/>
-          <w:sz w:val="20"/>
-          <w:szCs w:val="20"/>
-          <w:lang w:val="en-CA"/>
-        </w:rPr>
-      </w:pPr>
-      <w:r>
-        <w:rPr>
-          <w:rFonts w:ascii="inherit" w:eastAsia="Times New Roman" w:hAnsi="inherit" w:cs="Courier New"/>
-          <w:color w:val="0C0D0E"/>
-          <w:sz w:val="20"/>
-          <w:szCs w:val="20"/>
-          <w:bdr w:val="none" w:sz="0" w:space="0" w:color="auto" w:frame="1"/>
-          <w:lang w:val="en-CA"/>
-        </w:rPr>
-        <w:t xml:space="preserve"/>
-      </w:r>
-    </w:p>
-    <w:p>
-      <w:pPr>
-        <w:keepNext/>
-        <w:keepLines/>
-        <w:spacing w:after="0"/>
-        <w:rPr>
-          <w:rStyle w:val="BlackText"/>
-          <w:rFonts w:ascii="Calibri" w:eastAsia="Calibri" w:hAnsi="Calibri" w:cs="Calibri"/>
-          <w:b/>
-          <w:bCs/>
-          <w:sz w:val="26"/>
-          <w:szCs w:val="26"/>
-        </w:rPr>
-      </w:pPr>
-      <w:r>
-        <w:rPr>
-          <w:rFonts w:ascii="Calibri" w:eastAsia="Calibri" w:hAnsi="Calibri" w:cs="Calibri"/>
-          <w:b/>
-          <w:bCs/>
-          <w:color w:val="2479B7"/>
-          <w:sz w:val="26"/>
-          <w:szCs w:val="26"/>
-        </w:rPr>
-        <w:t xml:space="preserve">Software Developer</w:t>
-      </w:r>
-      <w:r>
-        <w:rPr>
-          <w:rFonts w:ascii="Calibri" w:eastAsia="Calibri" w:hAnsi="Calibri" w:cs="Calibri"/>
-          <w:b/>
-          <w:bCs/>
-          <w:color w:val="2479B7"/>
-          <w:sz w:val="26"/>
-          <w:szCs w:val="26"/>
-        </w:rPr>
-        <w:t xml:space="preserve"> |</w:t>
-      </w:r>
-      <w:r>
-        <w:rPr>
-          <w:rStyle w:val="BlackText"/>
-          <w:rFonts w:ascii="Calibri" w:eastAsia="Calibri" w:hAnsi="Calibri" w:cs="Calibri"/>
-          <w:b/>
-          <w:bCs/>
-          <w:sz w:val="26"/>
-          <w:szCs w:val="26"/>
+      <w:r>
+        <w:rPr>
+          <w:rFonts w:ascii="Montserrat" w:eastAsia="Montserrat" w:hAnsi="Montserrat" w:cs="Montserrat"/>
+          <w:color w:val="222222"/>
+          <w:sz w:val="18"/>
         </w:rPr>
         <w:t xml:space="preserve"> </w:t>
-      </w:r>
-      <w:r>
-        <w:rPr>
-          <w:rStyle w:val="BlackText"/>
-          <w:rFonts w:ascii="Calibri" w:eastAsia="Calibri" w:hAnsi="Calibri" w:cs="Calibri"/>
-          <w:b/>
-          <w:bCs/>
-          <w:sz w:val="26"/>
-          <w:szCs w:val="26"/>
-        </w:rPr>
-        <w:t xml:space="preserve">Company 2</w:t>
-      </w:r>
-    </w:p>
-    <w:p>
-      <w:pPr>
-        <w:keepNext/>
-        <w:keepLines/>
-        <w:spacing w:after="0"/>
-        <w:rPr>
-          <w:rFonts w:ascii="Calibri" w:eastAsia="Calibri" w:hAnsi="Calibri" w:cs="Calibri"/>
-          <w:b/>
-          <w:bCs/>
-          <w:color w:val="000000" w:themeColor="text1"/>
-          <w:sz w:val="26"/>
-          <w:szCs w:val="26"/>
-        </w:rPr>
-      </w:pPr>
-      <w:r>
-        <w:rPr>
-          <w:rFonts w:ascii="Calibri Light" w:eastAsia="Calibri Light" w:hAnsi="Calibri Light" w:cs="Calibri Light"/>
-          <w:i/>
-          <w:iCs/>
-          <w:color w:val="7F7F7F" w:themeColor="text1" w:themeTint="80"/>
-          <w:sz w:val="20"/>
-          <w:szCs w:val="20"/>
-        </w:rPr>
-        <w:t xml:space="preserve">2017</w:t>
-      </w:r>
-      <w:r>
-        <w:rPr>
-          <w:rFonts w:ascii="Calibri Light" w:eastAsia="Calibri Light" w:hAnsi="Calibri Light" w:cs="Calibri Light"/>
-          <w:i/>
-          <w:iCs/>
-          <w:color w:val="7F7F7F" w:themeColor="text1" w:themeTint="80"/>
-          <w:sz w:val="20"/>
-          <w:szCs w:val="20"/>
-        </w:rPr>
-        <w:t xml:space="preserve"> – </w:t>
-      </w:r>
-      <w:r>
-        <w:rPr>
-          <w:rFonts w:ascii="Calibri Light" w:eastAsia="Calibri Light" w:hAnsi="Calibri Light" w:cs="Calibri Light"/>
-          <w:i/>
-          <w:iCs/>
-          <w:color w:val="7F7F7F" w:themeColor="text1" w:themeTint="80"/>
-          <w:sz w:val="20"/>
-          <w:szCs w:val="20"/>
-        </w:rPr>
-        <w:t xml:space="preserve">2019</w:t>
       </w:r>
     </w:p>
     <w:p>
@@ -709,37 +562,14 @@
         </w:rPr>
         <w:t xml:space="preserve">.</w:t>
       </w:r>
-    </w:p>
-    <w:p>
-      <w:pPr>
-        <w:tabs>
-          <w:tab w:val="left" w:pos="916"/>
-          <w:tab w:val="left" w:pos="1832"/>
-          <w:tab w:val="left" w:pos="2748"/>
-          <w:tab w:val="left" w:pos="3664"/>
-          <w:tab w:val="left" w:pos="4580"/>
-          <w:tab w:val="left" w:pos="5496"/>
-          <w:tab w:val="left" w:pos="6412"/>
-          <w:tab w:val="left" w:pos="7328"/>
-          <w:tab w:val="left" w:pos="8244"/>
-          <w:tab w:val="left" w:pos="9160"/>
-          <w:tab w:val="left" w:pos="10076"/>
-          <w:tab w:val="left" w:pos="10992"/>
-          <w:tab w:val="left" w:pos="11908"/>
-          <w:tab w:val="left" w:pos="12824"/>
-          <w:tab w:val="left" w:pos="13740"/>
-          <w:tab w:val="left" w:pos="14656"/>
-        </w:tabs>
-        <w:spacing w:after="0" w:line="240" w:lineRule="auto"/>
-        <w:textAlignment w:val="baseline"/>
-        <w:rPr>
-          <w:rFonts w:ascii="var(--ff-mono)" w:eastAsia="Times New Roman" w:hAnsi="var(--ff-mono)" w:cs="Courier New"/>
-          <w:color w:val="0C0D0E"/>
-          <w:sz w:val="20"/>
-          <w:szCs w:val="20"/>
-          <w:lang w:val="en-CA"/>
-        </w:rPr>
-      </w:pPr>
+      <w:r>
+        <w:rPr>
+          <w:rFonts w:ascii="Montserrat" w:eastAsia="Montserrat" w:hAnsi="Montserrat" w:cs="Montserrat"/>
+          <w:color w:val="222222"/>
+          <w:sz w:val="18"/>
+        </w:rPr>
+        <w:t xml:space="preserve"> </w:t>
+      </w:r>
       <w:r>
         <w:rPr>
           <w:rFonts w:ascii="inherit" w:eastAsia="Times New Roman" w:hAnsi="inherit" w:cs="Courier New"/>
@@ -758,14 +588,460 @@
         <w:keepLines/>
         <w:spacing w:after="0"/>
         <w:rPr>
+          <w:rStyle w:val="BlackText"/>
+          <w:rFonts w:ascii="Calibri" w:eastAsia="Calibri" w:hAnsi="Calibri" w:cs="Calibri"/>
+          <w:b/>
+          <w:bCs/>
+          <w:sz w:val="26"/>
+          <w:szCs w:val="26"/>
+        </w:rPr>
+      </w:pPr>
+      <w:r>
+        <w:rPr>
+          <w:rFonts w:ascii="Calibri" w:eastAsia="Calibri" w:hAnsi="Calibri" w:cs="Calibri"/>
+          <w:b/>
+          <w:bCs/>
+          <w:color w:val="2479B7"/>
+          <w:sz w:val="26"/>
+          <w:szCs w:val="26"/>
+        </w:rPr>
+        <w:t xml:space="preserve">Software Developer</w:t>
+      </w:r>
+      <w:r>
+        <w:rPr>
+          <w:rFonts w:ascii="Calibri" w:eastAsia="Calibri" w:hAnsi="Calibri" w:cs="Calibri"/>
+          <w:b/>
+          <w:bCs/>
+          <w:color w:val="2479B7"/>
+          <w:sz w:val="26"/>
+          <w:szCs w:val="26"/>
+        </w:rPr>
+        <w:t xml:space="preserve"> |</w:t>
+      </w:r>
+      <w:r>
+        <w:rPr>
+          <w:rStyle w:val="BlackText"/>
+          <w:rFonts w:ascii="Calibri" w:eastAsia="Calibri" w:hAnsi="Calibri" w:cs="Calibri"/>
+          <w:b/>
+          <w:bCs/>
+          <w:sz w:val="26"/>
+          <w:szCs w:val="26"/>
+        </w:rPr>
+        <w:t xml:space="preserve"> </w:t>
+      </w:r>
+      <w:r>
+        <w:rPr>
+          <w:rStyle w:val="BlackText"/>
+          <w:rFonts w:ascii="Calibri" w:eastAsia="Calibri" w:hAnsi="Calibri" w:cs="Calibri"/>
+          <w:b/>
+          <w:bCs/>
+          <w:sz w:val="26"/>
+          <w:szCs w:val="26"/>
+        </w:rPr>
+        <w:t xml:space="preserve">Company 2</w:t>
+      </w:r>
+    </w:p>
+    <w:p>
+      <w:pPr>
+        <w:keepNext/>
+        <w:keepLines/>
+        <w:spacing w:after="0"/>
+        <w:rPr>
           <w:rFonts w:ascii="Calibri Light" w:eastAsia="Calibri Light" w:hAnsi="Calibri Light" w:cs="Calibri Light"/>
-          <w:color w:val="000000" w:themeColor="text1"/>
+          <w:i/>
+          <w:iCs/>
+          <w:color w:val="7F7F7F" w:themeColor="text1" w:themeTint="80"/>
           <w:sz w:val="20"/>
           <w:szCs w:val="20"/>
         </w:rPr>
       </w:pPr>
+      <w:r>
+        <w:rPr>
+          <w:rFonts w:ascii="Calibri Light" w:eastAsia="Calibri Light" w:hAnsi="Calibri Light" w:cs="Calibri Light"/>
+          <w:i/>
+          <w:iCs/>
+          <w:color w:val="7F7F7F" w:themeColor="text1" w:themeTint="80"/>
+          <w:sz w:val="20"/>
+          <w:szCs w:val="20"/>
+        </w:rPr>
+        <w:t xml:space="preserve">2017</w:t>
+      </w:r>
+      <w:r>
+        <w:rPr>
+          <w:rFonts w:ascii="Calibri Light" w:eastAsia="Calibri Light" w:hAnsi="Calibri Light" w:cs="Calibri Light"/>
+          <w:i/>
+          <w:iCs/>
+          <w:color w:val="7F7F7F" w:themeColor="text1" w:themeTint="80"/>
+          <w:sz w:val="20"/>
+          <w:szCs w:val="20"/>
+        </w:rPr>
+        <w:t xml:space="preserve"> – </w:t>
+      </w:r>
+      <w:r>
+        <w:rPr>
+          <w:rFonts w:ascii="Calibri Light" w:eastAsia="Calibri Light" w:hAnsi="Calibri Light" w:cs="Calibri Light"/>
+          <w:i/>
+          <w:iCs/>
+          <w:color w:val="7F7F7F" w:themeColor="text1" w:themeTint="80"/>
+          <w:sz w:val="20"/>
+          <w:szCs w:val="20"/>
+        </w:rPr>
+        <w:t xml:space="preserve">2019</w:t>
+      </w:r>
+      <w:r>
+        <w:rPr>
+          <w:rFonts w:ascii="Calibri Light" w:eastAsia="Calibri Light" w:hAnsi="Calibri Light" w:cs="Calibri Light"/>
+          <w:i/>
+          <w:iCs/>
+          <w:color w:val="7F7F7F" w:themeColor="text1" w:themeTint="80"/>
+          <w:sz w:val="20"/>
+          <w:szCs w:val="20"/>
+        </w:rPr>
+        <w:t xml:space="preserve"> </w:t>
+      </w:r>
+      <w:r>
+        <w:rPr>
+          <w:rFonts w:ascii="inherit" w:eastAsia="Times New Roman" w:hAnsi="inherit" w:cs="Courier New"/>
+          <w:color w:val="0C0D0E"/>
+          <w:sz w:val="20"/>
+          <w:szCs w:val="20"/>
+          <w:bdr w:val="none" w:sz="0" w:space="0" w:color="auto" w:frame="1"/>
+          <w:lang w:val="en-CA"/>
+        </w:rPr>
+        <w:t xml:space="preserve"/>
+      </w:r>
     </w:p>
     <w:p>
+      <w:pPr>
+        <w:pStyle w:val="ListParagraph"/>
+        <w:numPr>
+          <w:ilvl w:val="0"/>
+          <w:numId w:val="2"/>
+        </w:numPr>
+        <w:spacing w:before="200" w:after="200"/>
+        <w:textDirection w:val="btLr"/>
+        <w:rPr>
+          <w:rFonts w:ascii="Montserrat" w:eastAsia="Montserrat" w:hAnsi="Montserrat" w:cs="Montserrat"/>
+          <w:color w:val="222222"/>
+          <w:sz w:val="18"/>
+        </w:rPr>
+      </w:pPr>
+      <w:r>
+        <w:rPr>
+          <w:rFonts w:ascii="Montserrat" w:eastAsia="Montserrat" w:hAnsi="Montserrat" w:cs="Montserrat"/>
+          <w:color w:val="222222"/>
+          <w:sz w:val="18"/>
+        </w:rPr>
+        <w:t xml:space="preserve">Developed software</w:t>
+      </w:r>
+      <w:r>
+        <w:rPr>
+          <w:rFonts w:ascii="Montserrat" w:eastAsia="Montserrat" w:hAnsi="Montserrat" w:cs="Montserrat"/>
+          <w:color w:val="222222"/>
+          <w:sz w:val="18"/>
+        </w:rPr>
+        <w:t xml:space="preserve">.</w:t>
+      </w:r>
+      <w:r>
+        <w:rPr>
+          <w:rFonts w:ascii="Montserrat" w:eastAsia="Montserrat" w:hAnsi="Montserrat" w:cs="Montserrat"/>
+          <w:color w:val="222222"/>
+          <w:sz w:val="18"/>
+        </w:rPr>
+        <w:t xml:space="preserve"> </w:t>
+      </w:r>
+    </w:p>
+    <w:p>
+      <w:pPr>
+        <w:pStyle w:val="ListParagraph"/>
+        <w:numPr>
+          <w:ilvl w:val="0"/>
+          <w:numId w:val="2"/>
+        </w:numPr>
+        <w:spacing w:before="200" w:after="200"/>
+        <w:textDirection w:val="btLr"/>
+        <w:rPr>
+          <w:rFonts w:ascii="Montserrat" w:eastAsia="Montserrat" w:hAnsi="Montserrat" w:cs="Montserrat"/>
+          <w:color w:val="222222"/>
+          <w:sz w:val="18"/>
+        </w:rPr>
+      </w:pPr>
+      <w:r>
+        <w:rPr>
+          <w:rFonts w:ascii="Montserrat" w:eastAsia="Montserrat" w:hAnsi="Montserrat" w:cs="Montserrat"/>
+          <w:color w:val="222222"/>
+          <w:sz w:val="18"/>
+        </w:rPr>
+        <w:t xml:space="preserve">Developed software</w:t>
+      </w:r>
+      <w:r>
+        <w:rPr>
+          <w:rFonts w:ascii="Montserrat" w:eastAsia="Montserrat" w:hAnsi="Montserrat" w:cs="Montserrat"/>
+          <w:color w:val="222222"/>
+          <w:sz w:val="18"/>
+        </w:rPr>
+        <w:t xml:space="preserve">.</w:t>
+      </w:r>
+      <w:r>
+        <w:rPr>
+          <w:rFonts w:ascii="Montserrat" w:eastAsia="Montserrat" w:hAnsi="Montserrat" w:cs="Montserrat"/>
+          <w:color w:val="222222"/>
+          <w:sz w:val="18"/>
+        </w:rPr>
+        <w:t xml:space="preserve"> </w:t>
+      </w:r>
+      <w:r>
+        <w:rPr>
+          <w:rFonts w:ascii="inherit" w:eastAsia="Times New Roman" w:hAnsi="inherit" w:cs="Courier New"/>
+          <w:color w:val="0C0D0E"/>
+          <w:sz w:val="20"/>
+          <w:szCs w:val="20"/>
+          <w:bdr w:val="none" w:sz="0" w:space="0" w:color="auto" w:frame="1"/>
+          <w:lang w:val="en-CA"/>
+        </w:rPr>
+        <w:t xml:space="preserve"/>
+      </w:r>
+    </w:p>
+    <w:p>
+      <w:pPr>
+        <w:keepNext/>
+        <w:keepLines/>
+        <w:spacing w:after="0"/>
+        <w:rPr>
+          <w:rStyle w:val="BlackText"/>
+          <w:rFonts w:ascii="Calibri" w:eastAsia="Calibri" w:hAnsi="Calibri" w:cs="Calibri"/>
+          <w:b/>
+          <w:bCs/>
+          <w:sz w:val="26"/>
+          <w:szCs w:val="26"/>
+        </w:rPr>
+      </w:pPr>
+      <w:r>
+        <w:rPr>
+          <w:rFonts w:ascii="Calibri" w:eastAsia="Calibri" w:hAnsi="Calibri" w:cs="Calibri"/>
+          <w:b/>
+          <w:bCs/>
+          <w:color w:val="2479B7"/>
+          <w:sz w:val="26"/>
+          <w:szCs w:val="26"/>
+        </w:rPr>
+        <w:t xml:space="preserve">Software Developer</w:t>
+      </w:r>
+      <w:r>
+        <w:rPr>
+          <w:rFonts w:ascii="Calibri" w:eastAsia="Calibri" w:hAnsi="Calibri" w:cs="Calibri"/>
+          <w:b/>
+          <w:bCs/>
+          <w:color w:val="2479B7"/>
+          <w:sz w:val="26"/>
+          <w:szCs w:val="26"/>
+        </w:rPr>
+        <w:t xml:space="preserve"> |</w:t>
+      </w:r>
+      <w:r>
+        <w:rPr>
+          <w:rStyle w:val="BlackText"/>
+          <w:rFonts w:ascii="Calibri" w:eastAsia="Calibri" w:hAnsi="Calibri" w:cs="Calibri"/>
+          <w:b/>
+          <w:bCs/>
+          <w:sz w:val="26"/>
+          <w:szCs w:val="26"/>
+        </w:rPr>
+        <w:t xml:space="preserve"> </w:t>
+      </w:r>
+      <w:r>
+        <w:rPr>
+          <w:rStyle w:val="BlackText"/>
+          <w:rFonts w:ascii="Calibri" w:eastAsia="Calibri" w:hAnsi="Calibri" w:cs="Calibri"/>
+          <w:b/>
+          <w:bCs/>
+          <w:sz w:val="26"/>
+          <w:szCs w:val="26"/>
+        </w:rPr>
+        <w:t xml:space="preserve">Company 3</w:t>
+      </w:r>
+    </w:p>
+    <w:p>
+      <w:pPr>
+        <w:keepNext/>
+        <w:keepLines/>
+        <w:spacing w:after="0"/>
+        <w:rPr>
+          <w:rFonts w:ascii="Calibri Light" w:eastAsia="Calibri Light" w:hAnsi="Calibri Light" w:cs="Calibri Light"/>
+          <w:i/>
+          <w:iCs/>
+          <w:color w:val="7F7F7F" w:themeColor="text1" w:themeTint="80"/>
+          <w:sz w:val="20"/>
+          <w:szCs w:val="20"/>
+        </w:rPr>
+      </w:pPr>
+      <w:r>
+        <w:rPr>
+          <w:rFonts w:ascii="Calibri Light" w:eastAsia="Calibri Light" w:hAnsi="Calibri Light" w:cs="Calibri Light"/>
+          <w:i/>
+          <w:iCs/>
+          <w:color w:val="7F7F7F" w:themeColor="text1" w:themeTint="80"/>
+          <w:sz w:val="20"/>
+          <w:szCs w:val="20"/>
+        </w:rPr>
+        <w:t xml:space="preserve">2015</w:t>
+      </w:r>
+      <w:r>
+        <w:rPr>
+          <w:rFonts w:ascii="Calibri Light" w:eastAsia="Calibri Light" w:hAnsi="Calibri Light" w:cs="Calibri Light"/>
+          <w:i/>
+          <w:iCs/>
+          <w:color w:val="7F7F7F" w:themeColor="text1" w:themeTint="80"/>
+          <w:sz w:val="20"/>
+          <w:szCs w:val="20"/>
+        </w:rPr>
+        <w:t xml:space="preserve"> – </w:t>
+      </w:r>
+      <w:r>
+        <w:rPr>
+          <w:rFonts w:ascii="Calibri Light" w:eastAsia="Calibri Light" w:hAnsi="Calibri Light" w:cs="Calibri Light"/>
+          <w:i/>
+          <w:iCs/>
+          <w:color w:val="7F7F7F" w:themeColor="text1" w:themeTint="80"/>
+          <w:sz w:val="20"/>
+          <w:szCs w:val="20"/>
+        </w:rPr>
+        <w:t xml:space="preserve">2017</w:t>
+      </w:r>
+      <w:r>
+        <w:rPr>
+          <w:rFonts w:ascii="Calibri Light" w:eastAsia="Calibri Light" w:hAnsi="Calibri Light" w:cs="Calibri Light"/>
+          <w:i/>
+          <w:iCs/>
+          <w:color w:val="7F7F7F" w:themeColor="text1" w:themeTint="80"/>
+          <w:sz w:val="20"/>
+          <w:szCs w:val="20"/>
+        </w:rPr>
+        <w:t xml:space="preserve"> </w:t>
+      </w:r>
+      <w:r>
+        <w:rPr>
+          <w:rFonts w:ascii="inherit" w:eastAsia="Times New Roman" w:hAnsi="inherit" w:cs="Courier New"/>
+          <w:color w:val="0C0D0E"/>
+          <w:sz w:val="20"/>
+          <w:szCs w:val="20"/>
+          <w:bdr w:val="none" w:sz="0" w:space="0" w:color="auto" w:frame="1"/>
+          <w:lang w:val="en-CA"/>
+        </w:rPr>
+        <w:t xml:space="preserve"/>
+      </w:r>
+    </w:p>
+    <w:p>
+      <w:pPr>
+        <w:pStyle w:val="ListParagraph"/>
+        <w:numPr>
+          <w:ilvl w:val="0"/>
+          <w:numId w:val="2"/>
+        </w:numPr>
+        <w:spacing w:before="200" w:after="200"/>
+        <w:textDirection w:val="btLr"/>
+        <w:rPr>
+          <w:rFonts w:ascii="Montserrat" w:eastAsia="Montserrat" w:hAnsi="Montserrat" w:cs="Montserrat"/>
+          <w:color w:val="222222"/>
+          <w:sz w:val="18"/>
+        </w:rPr>
+      </w:pPr>
+      <w:r>
+        <w:rPr>
+          <w:rFonts w:ascii="Montserrat" w:eastAsia="Montserrat" w:hAnsi="Montserrat" w:cs="Montserrat"/>
+          <w:color w:val="222222"/>
+          <w:sz w:val="18"/>
+        </w:rPr>
+        <w:t xml:space="preserve">Developed software</w:t>
+      </w:r>
+      <w:r>
+        <w:rPr>
+          <w:rFonts w:ascii="Montserrat" w:eastAsia="Montserrat" w:hAnsi="Montserrat" w:cs="Montserrat"/>
+          <w:color w:val="222222"/>
+          <w:sz w:val="18"/>
+        </w:rPr>
+        <w:t xml:space="preserve">.</w:t>
+      </w:r>
+      <w:r>
+        <w:rPr>
+          <w:rFonts w:ascii="Montserrat" w:eastAsia="Montserrat" w:hAnsi="Montserrat" w:cs="Montserrat"/>
+          <w:color w:val="222222"/>
+          <w:sz w:val="18"/>
+        </w:rPr>
+        <w:t xml:space="preserve"> </w:t>
+      </w:r>
+    </w:p>
+    <w:p>
+      <w:pPr>
+        <w:pStyle w:val="ListParagraph"/>
+        <w:numPr>
+          <w:ilvl w:val="0"/>
+          <w:numId w:val="2"/>
+        </w:numPr>
+        <w:spacing w:before="200" w:after="200"/>
+        <w:textDirection w:val="btLr"/>
+        <w:rPr>
+          <w:rFonts w:ascii="Montserrat" w:eastAsia="Montserrat" w:hAnsi="Montserrat" w:cs="Montserrat"/>
+          <w:color w:val="222222"/>
+          <w:sz w:val="18"/>
+        </w:rPr>
+      </w:pPr>
+      <w:r>
+        <w:rPr>
+          <w:rFonts w:ascii="Montserrat" w:eastAsia="Montserrat" w:hAnsi="Montserrat" w:cs="Montserrat"/>
+          <w:color w:val="222222"/>
+          <w:sz w:val="18"/>
+        </w:rPr>
+        <w:t xml:space="preserve">Developed software</w:t>
+      </w:r>
+      <w:r>
+        <w:rPr>
+          <w:rFonts w:ascii="Montserrat" w:eastAsia="Montserrat" w:hAnsi="Montserrat" w:cs="Montserrat"/>
+          <w:color w:val="222222"/>
+          <w:sz w:val="18"/>
+        </w:rPr>
+        <w:t xml:space="preserve">.</w:t>
+      </w:r>
+      <w:r>
+        <w:rPr>
+          <w:rFonts w:ascii="Montserrat" w:eastAsia="Montserrat" w:hAnsi="Montserrat" w:cs="Montserrat"/>
+          <w:color w:val="222222"/>
+          <w:sz w:val="18"/>
+        </w:rPr>
+        <w:t xml:space="preserve"> </w:t>
+      </w:r>
+      <w:r>
+        <w:rPr>
+          <w:rFonts w:ascii="inherit" w:eastAsia="Times New Roman" w:hAnsi="inherit" w:cs="Courier New"/>
+          <w:color w:val="0C0D0E"/>
+          <w:sz w:val="20"/>
+          <w:szCs w:val="20"/>
+          <w:bdr w:val="none" w:sz="0" w:space="0" w:color="auto" w:frame="1"/>
+          <w:lang w:val="en-CA"/>
+        </w:rPr>
+        <w:t xml:space="preserve"/>
+      </w:r>
+    </w:p>
+    <w:p>
+      <w:pPr>
+        <w:pStyle w:val="HTMLPreformatted"/>
+        <w:rPr>
+          <w:rFonts w:ascii="Menlo" w:hAnsi="Menlo" w:cs="Menlo"/>
+          <w:color w:val="404040"/>
+          <w:sz w:val="18"/>
+          <w:szCs w:val="18"/>
+        </w:rPr>
+      </w:pPr>
+      <w:r>
+        <w:rPr>
+          <w:rStyle w:val="p"/>
+          <w:rFonts w:ascii="Menlo" w:hAnsi="Menlo" w:cs="Menlo"/>
+          <w:color w:val="404040"/>
+          <w:sz w:val="18"/>
+          <w:szCs w:val="18"/>
+        </w:rPr>
+        <w:t xml:space="preserve"/>
+      </w:r>
       <w:r>
         <w:rPr>
           <w:rFonts w:ascii="Calibri" w:eastAsia="Calibri" w:hAnsi="Calibri" w:cs="Calibri"/>
@@ -776,7 +1052,28 @@
           <w:sz w:val="26"/>
           <w:szCs w:val="26"/>
         </w:rPr>
-        <w:t>Technical Skills</w:t>
+        <w:t xml:space="preserve">Technical</w:t>
+      </w:r>
+      <w:proofErr w:type="gramEnd"/>
+      <w:r>
+        <w:rPr>
+          <w:rFonts w:ascii="Calibri" w:eastAsia="Calibri" w:hAnsi="Calibri" w:cs="Calibri"/>
+          <w:b/>
+          <w:bCs/>
+          <w:caps/>
+          <w:color w:val="000000" w:themeColor="text1"/>
+          <w:sz w:val="26"/>
+          <w:szCs w:val="26"/>
+        </w:rPr>
+        <w:t xml:space="preserve"> Skills</w:t>
+      </w:r>
+      <w:r>
+        <w:rPr>
+          <w:rFonts w:ascii="Montserrat" w:eastAsia="Montserrat" w:hAnsi="Montserrat" w:cs="Montserrat"/>
+          <w:color w:val="222222"/>
+          <w:sz w:val="18"/>
+        </w:rPr>
+        <w:t xml:space="preserve"/>
       </w:r>
     </w:p>
     <w:p>
@@ -802,7 +1099,7 @@
           <w:color w:val="222222"/>
           <w:sz w:val="18"/>
         </w:rPr>
-        <w:t>Backend</w:t>
+        <w:t xml:space="preserve">Programming Languages</w:t>
       </w:r>
       <w:r>
         <w:rPr>
@@ -828,57 +1125,15 @@
           <w:color w:val="222222"/>
           <w:sz w:val="18"/>
         </w:rPr>
-        <w:t xml:space="preserve">Java, </w:t>
-      </w:r>
-      <w:r>
-        <w:rPr>
-          <w:rFonts w:ascii="Montserrat" w:eastAsia="Montserrat" w:hAnsi="Montserrat" w:cs="Montserrat"/>
-          <w:color w:val="222222"/>
-          <w:sz w:val="18"/>
-        </w:rPr>
-        <w:t xml:space="preserve">Spring </w:t>
-      </w:r>
-      <w:proofErr w:type="spellStart"/>
-      <w:r>
-        <w:rPr>
-          <w:rFonts w:ascii="Montserrat" w:eastAsia="Montserrat" w:hAnsi="Montserrat" w:cs="Montserrat"/>
-          <w:color w:val="222222"/>
-          <w:sz w:val="18"/>
-        </w:rPr>
-        <w:t>Frawork</w:t>
-      </w:r>
-      <w:proofErr w:type="spellEnd"/>
-      <w:r>
-        <w:rPr>
-          <w:rFonts w:ascii="Montserrat" w:eastAsia="Montserrat" w:hAnsi="Montserrat" w:cs="Montserrat"/>
-          <w:color w:val="222222"/>
-          <w:sz w:val="18"/>
-        </w:rPr>
-        <w:t xml:space="preserve">, </w:t>
-      </w:r>
-      <w:r>
-        <w:rPr>
-          <w:rFonts w:ascii="Montserrat" w:eastAsia="Montserrat" w:hAnsi="Montserrat" w:cs="Montserrat"/>
-          <w:color w:val="222222"/>
-          <w:sz w:val="18"/>
-        </w:rPr>
-        <w:t xml:space="preserve">Spring Boot, </w:t>
-      </w:r>
-      <w:r>
-        <w:rPr>
-          <w:rFonts w:ascii="Montserrat" w:eastAsia="Montserrat" w:hAnsi="Montserrat" w:cs="Montserrat"/>
-          <w:color w:val="222222"/>
-          <w:sz w:val="18"/>
-        </w:rPr>
-        <w:t>JSF2, JPA/Hibernate</w:t>
-      </w:r>
-      <w:r>
-        <w:rPr>
-          <w:rFonts w:ascii="Montserrat" w:eastAsia="Montserrat" w:hAnsi="Montserrat" w:cs="Montserrat"/>
-          <w:color w:val="222222"/>
-          <w:sz w:val="18"/>
-        </w:rPr>
-        <w:t>, Python, Node.js</w:t>
+        <w:t xml:space="preserve">Python, Java, C#</w:t>
+      </w:r>
+      <w:r>
+        <w:rPr>
+          <w:rFonts w:ascii="Montserrat" w:eastAsia="Montserrat" w:hAnsi="Montserrat" w:cs="Montserrat"/>
+          <w:color w:val="222222"/>
+          <w:sz w:val="18"/>
+        </w:rPr>
+        <w:t xml:space="preserve"/>
       </w:r>
     </w:p>
     <w:p>
@@ -904,7 +1159,7 @@
           <w:color w:val="222222"/>
           <w:sz w:val="18"/>
         </w:rPr>
-        <w:t>Frontend</w:t>
+        <w:t xml:space="preserve">Frameworks</w:t>
       </w:r>
       <w:r>
         <w:rPr>
@@ -922,57 +1177,23 @@
           <w:color w:val="222222"/>
           <w:sz w:val="18"/>
         </w:rPr>
-        <w:t xml:space="preserve"> React, Angular, </w:t>
-      </w:r>
-      <w:r>
-        <w:rPr>
-          <w:rFonts w:ascii="Montserrat" w:eastAsia="Montserrat" w:hAnsi="Montserrat" w:cs="Montserrat"/>
-          <w:color w:val="222222"/>
-          <w:sz w:val="18"/>
-        </w:rPr>
-        <w:t>Tailwind</w:t>
-      </w:r>
-      <w:r>
-        <w:rPr>
-          <w:rFonts w:ascii="Montserrat" w:eastAsia="Montserrat" w:hAnsi="Montserrat" w:cs="Montserrat"/>
-          <w:color w:val="222222"/>
-          <w:sz w:val="18"/>
-        </w:rPr>
-        <w:t xml:space="preserve">, JavaScript, </w:t>
-      </w:r>
-      <w:proofErr w:type="spellStart"/>
-      <w:r>
-        <w:rPr>
-          <w:rFonts w:ascii="Montserrat" w:eastAsia="Montserrat" w:hAnsi="Montserrat" w:cs="Montserrat"/>
-          <w:color w:val="222222"/>
-          <w:sz w:val="18"/>
-        </w:rPr>
-        <w:t>Jquery</w:t>
-      </w:r>
-      <w:proofErr w:type="spellEnd"/>
-      <w:r>
-        <w:rPr>
-          <w:rFonts w:ascii="Montserrat" w:eastAsia="Montserrat" w:hAnsi="Montserrat" w:cs="Montserrat"/>
-          <w:color w:val="222222"/>
-          <w:sz w:val="18"/>
-        </w:rPr>
-        <w:t xml:space="preserve">, </w:t>
-      </w:r>
-      <w:r>
-        <w:rPr>
-          <w:rFonts w:ascii="Montserrat" w:eastAsia="Montserrat" w:hAnsi="Montserrat" w:cs="Montserrat"/>
-          <w:color w:val="222222"/>
-          <w:sz w:val="18"/>
-        </w:rPr>
-        <w:t>Ajax</w:t>
-      </w:r>
-      <w:r>
-        <w:rPr>
-          <w:rFonts w:ascii="Montserrat" w:eastAsia="Montserrat" w:hAnsi="Montserrat" w:cs="Montserrat"/>
-          <w:color w:val="222222"/>
-          <w:sz w:val="18"/>
-        </w:rPr>
-        <w:t>, Cypress</w:t>
+        <w:t xml:space="preserve"> </w:t>
+      </w:r>
+      <w:r>
+        <w:rPr>
+          <w:rFonts w:ascii="Montserrat" w:eastAsia="Montserrat" w:hAnsi="Montserrat" w:cs="Montserrat"/>
+          <w:color w:val="222222"/>
+          <w:sz w:val="18"/>
+        </w:rPr>
+        <w:t xml:space="preserve">Django, Flask, Spring</w:t>
+      </w:r>
+      <w:r>
+        <w:rPr>
+          <w:rFonts w:ascii="Montserrat" w:eastAsia="Montserrat" w:hAnsi="Montserrat" w:cs="Montserrat"/>
+          <w:color w:val="222222"/>
+          <w:sz w:val="18"/>
+        </w:rPr>
+        <w:t xml:space="preserve"/>
       </w:r>
     </w:p>
     <w:p>
@@ -998,49 +1219,41 @@
           <w:color w:val="222222"/>
           <w:sz w:val="18"/>
         </w:rPr>
-        <w:t>DevOps:</w:t>
-      </w:r>
-      <w:r>
-        <w:rPr>
-          <w:rFonts w:ascii="Montserrat" w:eastAsia="Montserrat" w:hAnsi="Montserrat" w:cs="Montserrat"/>
-          <w:color w:val="222222"/>
-          <w:sz w:val="18"/>
-        </w:rPr>
-        <w:t xml:space="preserve"> CI/CD (</w:t>
-      </w:r>
-      <w:proofErr w:type="spellStart"/>
-      <w:r>
-        <w:rPr>
-          <w:rFonts w:ascii="Montserrat" w:eastAsia="Montserrat" w:hAnsi="Montserrat" w:cs="Montserrat"/>
-          <w:color w:val="222222"/>
-          <w:sz w:val="18"/>
-        </w:rPr>
-        <w:t>CircleCi</w:t>
-      </w:r>
-      <w:proofErr w:type="spellEnd"/>
-      <w:r>
-        <w:rPr>
-          <w:rFonts w:ascii="Montserrat" w:eastAsia="Montserrat" w:hAnsi="Montserrat" w:cs="Montserrat"/>
-          <w:color w:val="222222"/>
-          <w:sz w:val="18"/>
-        </w:rPr>
-        <w:t>, Jenkins, Bamboo), SCM (GIT and SVN), CI (Gradle, Maven, ANT), CM (Ansible, Chef</w:t>
-      </w:r>
-      <w:r>
-        <w:rPr>
-          <w:rFonts w:ascii="Montserrat" w:eastAsia="Montserrat" w:hAnsi="Montserrat" w:cs="Montserrat"/>
-          <w:color w:val="222222"/>
-          <w:sz w:val="18"/>
-        </w:rPr>
-        <w:t>, AWS Cloud Formation</w:t>
-      </w:r>
-      <w:r>
-        <w:rPr>
-          <w:rFonts w:ascii="Montserrat" w:eastAsia="Montserrat" w:hAnsi="Montserrat" w:cs="Montserrat"/>
-          <w:color w:val="222222"/>
-          <w:sz w:val="18"/>
-        </w:rPr>
-        <w:t>), Containers (Docker, K8s), Monitoring (New Relic, Splunk)</w:t>
+        <w:t xml:space="preserve">Databases</w:t>
+      </w:r>
+      <w:r>
+        <w:rPr>
+          <w:rFonts w:ascii="Montserrat" w:eastAsia="Montserrat" w:hAnsi="Montserrat" w:cs="Montserrat"/>
+          <w:b/>
+          <w:bCs/>
+          <w:color w:val="222222"/>
+          <w:sz w:val="18"/>
+        </w:rPr>
+        <w:t>:</w:t>
+      </w:r>
+      <w:r>
+        <w:rPr>
+          <w:rFonts w:ascii="Montserrat" w:eastAsia="Montserrat" w:hAnsi="Montserrat" w:cs="Montserrat"/>
+          <w:color w:val="222222"/>
+          <w:sz w:val="18"/>
+        </w:rPr>
+        <w:t xml:space="preserve"> </w:t>
+      </w:r>
+      <w:r>
+        <w:rPr>
+          <w:rFonts w:ascii="Montserrat" w:eastAsia="Montserrat" w:hAnsi="Montserrat" w:cs="Montserrat"/>
+          <w:color w:val="222222"/>
+          <w:sz w:val="18"/>
+        </w:rPr>
+        <w:t xml:space="preserve">MySQL, PostgreSQL, MongoDB</w:t>
+      </w:r>
+      <w:r>
+        <w:rPr>
+          <w:rFonts w:ascii="Montserrat" w:eastAsia="Montserrat" w:hAnsi="Montserrat" w:cs="Montserrat"/>
+          <w:color w:val="222222"/>
+          <w:sz w:val="18"/>
+        </w:rPr>
+        <w:t xml:space="preserve"/>
       </w:r>
     </w:p>
     <w:p>
@@ -1066,82 +1279,61 @@
           <w:color w:val="222222"/>
           <w:sz w:val="18"/>
         </w:rPr>
-        <w:t>DB:</w:t>
-      </w:r>
-      <w:r>
-        <w:rPr>
-          <w:rFonts w:ascii="Montserrat" w:eastAsia="Montserrat" w:hAnsi="Montserrat" w:cs="Montserrat"/>
-          <w:color w:val="222222"/>
-          <w:sz w:val="18"/>
-        </w:rPr>
-        <w:t xml:space="preserve"> Advanced knowledge of relational databases, such as SQL Server and Oracle (PL/SQL), and a good understanding of non-relational databases, such as MongoDB and NOSQL. </w:t>
+        <w:t xml:space="preserve">Tools</w:t>
+      </w:r>
+      <w:r>
+        <w:rPr>
+          <w:rFonts w:ascii="Montserrat" w:eastAsia="Montserrat" w:hAnsi="Montserrat" w:cs="Montserrat"/>
+          <w:b/>
+          <w:bCs/>
+          <w:color w:val="222222"/>
+          <w:sz w:val="18"/>
+        </w:rPr>
+        <w:t>:</w:t>
+      </w:r>
+      <w:r>
+        <w:rPr>
+          <w:rFonts w:ascii="Montserrat" w:eastAsia="Montserrat" w:hAnsi="Montserrat" w:cs="Montserrat"/>
+          <w:color w:val="222222"/>
+          <w:sz w:val="18"/>
+        </w:rPr>
+        <w:t xml:space="preserve"> </w:t>
+      </w:r>
+      <w:r>
+        <w:rPr>
+          <w:rFonts w:ascii="Montserrat" w:eastAsia="Montserrat" w:hAnsi="Montserrat" w:cs="Montserrat"/>
+          <w:color w:val="222222"/>
+          <w:sz w:val="18"/>
+        </w:rPr>
+        <w:t xml:space="preserve">Git, Docker, Jenkins</w:t>
+      </w:r>
+      <w:r>
+        <w:rPr>
+          <w:rFonts w:ascii="Montserrat" w:eastAsia="Montserrat" w:hAnsi="Montserrat" w:cs="Montserrat"/>
+          <w:color w:val="222222"/>
+          <w:sz w:val="18"/>
+        </w:rPr>
+        <w:t xml:space="preserve"/>
+      </w:r>
+      <w:r>
+        <w:rPr>
+          <w:rStyle w:val="p"/>
+          <w:rFonts w:ascii="Menlo" w:hAnsi="Menlo" w:cs="Menlo"/>
+          <w:color w:val="404040"/>
+          <w:sz w:val="18"/>
+          <w:szCs w:val="18"/>
+        </w:rPr>
+        <w:t xml:space="preserve"/>
       </w:r>
     </w:p>
     <w:p>
       <w:pPr>
-        <w:pStyle w:val="ListParagraph"/>
-        <w:numPr>
-          <w:ilvl w:val="0"/>
-          <w:numId w:val="2"/>
-        </w:numPr>
         <w:spacing w:before="200" w:after="200"/>
-        <w:ind w:left="648"/>
-        <w:rPr>
-          <w:rFonts w:ascii="Montserrat" w:eastAsia="Montserrat" w:hAnsi="Montserrat" w:cs="Montserrat"/>
-          <w:color w:val="222222"/>
-          <w:sz w:val="18"/>
-        </w:rPr>
-      </w:pPr>
-      <w:r>
-        <w:rPr>
-          <w:rFonts w:ascii="Montserrat" w:eastAsia="Montserrat" w:hAnsi="Montserrat" w:cs="Montserrat"/>
-          <w:b/>
-          <w:bCs/>
-          <w:color w:val="222222"/>
-          <w:sz w:val="18"/>
-        </w:rPr>
-        <w:t>Cloud:</w:t>
-      </w:r>
-      <w:r>
-        <w:rPr>
-          <w:rFonts w:ascii="Montserrat" w:eastAsia="Montserrat" w:hAnsi="Montserrat" w:cs="Montserrat"/>
-          <w:color w:val="222222"/>
-          <w:sz w:val="18"/>
-        </w:rPr>
-        <w:t xml:space="preserve"> AWS (ECS, EC2, DynamoDB, SQS, ELB, Lambda, S3, CloudFront, RDS), Cloud Foundry, </w:t>
-      </w:r>
-      <w:proofErr w:type="spellStart"/>
-      <w:r>
-        <w:rPr>
-          <w:rFonts w:ascii="Montserrat" w:eastAsia="Montserrat" w:hAnsi="Montserrat" w:cs="Montserrat"/>
-          <w:color w:val="222222"/>
-          <w:sz w:val="18"/>
-        </w:rPr>
-        <w:t>Vercel</w:t>
-      </w:r>
-      <w:proofErr w:type="spellEnd"/>
-      <w:r>
-        <w:rPr>
-          <w:rFonts w:ascii="Montserrat" w:eastAsia="Montserrat" w:hAnsi="Montserrat" w:cs="Montserrat"/>
-          <w:color w:val="222222"/>
-          <w:sz w:val="18"/>
-        </w:rPr>
-        <w:t xml:space="preserve"> and</w:t>
-      </w:r>
-      <w:r>
-        <w:rPr>
-          <w:rFonts w:ascii="Montserrat" w:eastAsia="Montserrat" w:hAnsi="Montserrat" w:cs="Montserrat"/>
-          <w:color w:val="222222"/>
-          <w:sz w:val="18"/>
-        </w:rPr>
-        <w:t xml:space="preserve"> Heroku</w:t>
-      </w:r>
-    </w:p>
-    <w:p>
-      <w:pPr>
-        <w:keepNext/>
-        <w:keepLines/>
-        <w:spacing w:before="240" w:after="40"/>
+        <w:rPr>
+          <w:rFonts w:ascii="Montserrat" w:eastAsia="Montserrat" w:hAnsi="Montserrat" w:cs="Montserrat"/>
+          <w:color w:val="222222"/>
+          <w:sz w:val="18"/>
+        </w:rPr>
       </w:pPr>
       <w:r>
         <w:rPr>
@@ -1157,9 +1349,11 @@
       </w:r>
       <w:r>
         <w:rPr>
-          <w:rFonts w:ascii="Calibri" w:eastAsia="Calibri" w:hAnsi="Calibri" w:cs="Calibri"/>
-        </w:rPr>
-        <w:t xml:space="preserve"> </w:t>
+          <w:rFonts w:ascii="Montserrat" w:eastAsia="Montserrat" w:hAnsi="Montserrat" w:cs="Montserrat"/>
+          <w:color w:val="222222"/>
+          <w:sz w:val="18"/>
+        </w:rPr>
+        <w:t xml:space="preserve"/>
       </w:r>
     </w:p>
     <w:p>
@@ -1185,7 +1379,7 @@
           <w:sz w:val="26"/>
           <w:szCs w:val="26"/>
         </w:rPr>
-        <w:t>BS Computer Science</w:t>
+        <w:t xml:space="preserve">Computer Science</w:t>
       </w:r>
       <w:r>
         <w:rPr>
@@ -1196,7 +1390,29 @@
           <w:sz w:val="26"/>
           <w:szCs w:val="26"/>
         </w:rPr>
-        <w:t xml:space="preserve"> | UNIP University (University of Sao Paulo) </w:t>
+        <w:t xml:space="preserve"> | </w:t>
+      </w:r>
+      <w:r>
+        <w:rPr>
+          <w:rStyle w:val="BlackText"/>
+          <w:rFonts w:ascii="Calibri" w:eastAsia="Calibri" w:hAnsi="Calibri" w:cs="Calibri"/>
+          <w:b/>
+          <w:bCs/>
+          <w:sz w:val="26"/>
+          <w:szCs w:val="26"/>
+        </w:rPr>
+        <w:t xml:space="preserve">University of Toronto</w:t>
+      </w:r>
+      <w:r>
+        <w:rPr>
+          <w:rStyle w:val="BlackText"/>
+          <w:rFonts w:ascii="Calibri" w:eastAsia="Calibri" w:hAnsi="Calibri" w:cs="Calibri"/>
+          <w:b/>
+          <w:bCs/>
+          <w:sz w:val="26"/>
+          <w:szCs w:val="26"/>
+        </w:rPr>
+        <w:t xml:space="preserve"> </w:t>
       </w:r>
     </w:p>
     <w:p>
@@ -1222,7 +1438,7 @@
           <w:sz w:val="20"/>
           <w:szCs w:val="20"/>
         </w:rPr>
-        <w:t>2004</w:t>
+        <w:t xml:space="preserve">2011</w:t>
       </w:r>
       <w:r>
         <w:rPr>
@@ -1255,18 +1471,7 @@
           <w:sz w:val="20"/>
           <w:szCs w:val="20"/>
         </w:rPr>
-        <w:t>20</w:t>
-      </w:r>
-      <w:r>
-        <w:rPr>
-          <w:rFonts w:ascii="Calibri Light" w:eastAsia="Calibri Light" w:hAnsi="Calibri Light" w:cs="Calibri Light"/>
-          <w:i/>
-          <w:iCs/>
-          <w:color w:val="7F7F7F" w:themeColor="text1" w:themeTint="80"/>
-          <w:sz w:val="20"/>
-          <w:szCs w:val="20"/>
-        </w:rPr>
-        <w:t>08</w:t>
+        <w:t xml:space="preserve">2015</w:t>
       </w:r>
     </w:p>
     <w:p>
@@ -1275,6 +1480,18 @@
         <w:keepLines/>
         <w:spacing w:after="0"/>
         <w:rPr>
+          <w:rFonts w:ascii="Montserrat" w:eastAsia="Montserrat" w:hAnsi="Montserrat" w:cs="Montserrat"/>
+          <w:color w:val="222222"/>
+          <w:sz w:val="18"/>
+        </w:rPr>
+      </w:pPr>
+    </w:p>
+    <w:p>
+      <w:pPr>
+        <w:keepNext/>
+        <w:keepLines/>
+        <w:spacing w:after="0"/>
+        <w:rPr>
           <w:rFonts w:ascii="Calibri" w:eastAsia="Calibri" w:hAnsi="Calibri" w:cs="Calibri"/>
           <w:b/>
           <w:bCs/>
@@ -1283,68 +1500,13 @@
           <w:szCs w:val="26"/>
         </w:rPr>
       </w:pPr>
-    </w:p>
-    <w:p>
-      <w:pPr>
-        <w:keepNext/>
-        <w:keepLines/>
-        <w:spacing w:after="0"/>
-        <w:rPr>
-          <w:rFonts w:ascii="Calibri" w:eastAsia="Calibri" w:hAnsi="Calibri" w:cs="Calibri"/>
-          <w:b/>
-          <w:bCs/>
-          <w:color w:val="2479B7"/>
-          <w:sz w:val="26"/>
-          <w:szCs w:val="26"/>
-        </w:rPr>
-      </w:pPr>
-      <w:r>
-        <w:rPr>
-          <w:rStyle w:val="BlackText"/>
-          <w:rFonts w:ascii="Calibri" w:eastAsia="Calibri" w:hAnsi="Calibri" w:cs="Calibri"/>
-          <w:b/>
-          <w:bCs/>
-          <w:sz w:val="26"/>
-          <w:szCs w:val="26"/>
-        </w:rPr>
-        <w:t xml:space="preserve">PSM certification from Scrum Org </w:t>
-      </w:r>
-    </w:p>
-    <w:p>
-      <w:pPr>
-        <w:keepNext/>
-        <w:keepLines/>
-        <w:spacing w:after="0"/>
-        <w:rPr>
-          <w:rStyle w:val="BlackText"/>
-          <w:rFonts w:ascii="Calibri" w:eastAsia="Calibri" w:hAnsi="Calibri" w:cs="Calibri"/>
-          <w:b/>
-          <w:bCs/>
-          <w:sz w:val="26"/>
-          <w:szCs w:val="26"/>
-        </w:rPr>
-      </w:pPr>
-      <w:r>
-        <w:rPr>
-          <w:rFonts w:ascii="Calibri Light" w:eastAsia="Calibri Light" w:hAnsi="Calibri Light" w:cs="Calibri Light"/>
-          <w:i/>
-          <w:iCs/>
-          <w:color w:val="7F7F7F" w:themeColor="text1" w:themeTint="80"/>
-          <w:sz w:val="20"/>
-          <w:szCs w:val="20"/>
-        </w:rPr>
-        <w:t>October</w:t>
-      </w:r>
-      <w:r>
-        <w:rPr>
-          <w:rFonts w:ascii="Calibri Light" w:eastAsia="Calibri Light" w:hAnsi="Calibri Light" w:cs="Calibri Light"/>
-          <w:i/>
-          <w:iCs/>
-          <w:color w:val="7F7F7F" w:themeColor="text1" w:themeTint="80"/>
-          <w:sz w:val="20"/>
-          <w:szCs w:val="20"/>
-        </w:rPr>
-        <w:t>, 2021</w:t>
+      <w:r>
+        <w:rPr>
+          <w:rFonts w:ascii="Montserrat" w:eastAsia="Montserrat" w:hAnsi="Montserrat" w:cs="Montserrat"/>
+          <w:color w:val="222222"/>
+          <w:sz w:val="18"/>
+        </w:rPr>
+        <w:t xml:space="preserve"/>
       </w:r>
     </w:p>
     <w:p>
@@ -2716,7 +2878,6 @@
     <w:basedOn w:val="Normal"/>
     <w:link w:val="HTMLPreformattedChar"/>
     <w:uiPriority w:val="99"/>
-    <w:semiHidden/>
     <w:unhideWhenUsed/>
     <w:rsid w:val="00693CE5"/>
     <w:pPr>
@@ -2752,7 +2913,6 @@
     <w:basedOn w:val="DefaultParagraphFont"/>
     <w:link w:val="HTMLPreformatted"/>
     <w:uiPriority w:val="99"/>
-    <w:semiHidden/>
     <w:rsid w:val="00693CE5"/>
     <w:rPr>
       <w:rFonts w:ascii="Courier New" w:eastAsia="Times New Roman" w:hAnsi="Courier New" w:cs="Courier New"/>
@@ -2783,6 +2943,26 @@
     <w:name w:val="hljs-built_in"/>
     <w:basedOn w:val="DefaultParagraphFont"/>
     <w:rsid w:val="00693CE5"/>
+  </w:style>
+  <w:style w:type="character" w:customStyle="1" w:styleId="p">
+    <w:name w:val="p"/>
+    <w:basedOn w:val="DefaultParagraphFont"/>
+    <w:rsid w:val="00664672"/>
+  </w:style>
+  <w:style w:type="character" w:customStyle="1" w:styleId="o">
+    <w:name w:val="o"/>
+    <w:basedOn w:val="DefaultParagraphFont"/>
+    <w:rsid w:val="00664672"/>
+  </w:style>
+  <w:style w:type="character" w:customStyle="1" w:styleId="n">
+    <w:name w:val="n"/>
+    <w:basedOn w:val="DefaultParagraphFont"/>
+    <w:rsid w:val="00664672"/>
+  </w:style>
+  <w:style w:type="character" w:customStyle="1" w:styleId="k">
+    <w:name w:val="k"/>
+    <w:basedOn w:val="DefaultParagraphFont"/>
+    <w:rsid w:val="00664672"/>
   </w:style>
 </w:styles>
 </file>

</xml_diff>